<commit_message>
remove documents tasks from taskboard document
</commit_message>
<xml_diff>
--- a/docs/reports/DOCX/Taskboard.docx
+++ b/docs/reports/DOCX/Taskboard.docx
@@ -5605,611 +5605,6 @@
                 <w:rtl w:val="0"/>
               </w:rPr>
               <w:t xml:space="preserve">TH:0</w:t>
-            </w:r>
-          </w:p>
-        </w:tc>
-      </w:tr>
-      <w:tr>
-        <w:tc>
-          <w:tcPr/>
-          <w:p>
-            <w:pPr>
-              <w:contextualSpacing w:val="0"/>
-              <w:rPr/>
-            </w:pPr>
-            <w:r>
-              <w:rPr>
-                <w:rtl w:val="0"/>
-              </w:rPr>
-            </w:r>
-          </w:p>
-        </w:tc>
-        <w:tc>
-          <w:tcPr/>
-          <w:p>
-            <w:pPr>
-              <w:contextualSpacing w:val="0"/>
-              <w:rPr/>
-            </w:pPr>
-            <w:r>
-              <w:rPr>
-                <w:rtl w:val="0"/>
-              </w:rPr>
-            </w:r>
-          </w:p>
-        </w:tc>
-        <w:tc>
-          <w:tcPr/>
-          <w:p>
-            <w:pPr>
-              <w:contextualSpacing w:val="0"/>
-              <w:rPr/>
-            </w:pPr>
-            <w:r>
-              <w:rPr>
-                <w:rtl w:val="0"/>
-              </w:rPr>
-            </w:r>
-          </w:p>
-        </w:tc>
-        <w:tc>
-          <w:tcPr/>
-          <w:p>
-            <w:pPr>
-              <w:contextualSpacing w:val="0"/>
-              <w:rPr/>
-            </w:pPr>
-            <w:r>
-              <w:rPr>
-                <w:rtl w:val="0"/>
-              </w:rPr>
-            </w:r>
-          </w:p>
-        </w:tc>
-        <w:tc>
-          <w:tcPr/>
-          <w:p>
-            <w:pPr>
-              <w:contextualSpacing w:val="0"/>
-              <w:rPr/>
-            </w:pPr>
-            <w:r>
-              <w:rPr>
-                <w:rtl w:val="0"/>
-              </w:rPr>
-              <w:t xml:space="preserve">Task: SDS document</w:t>
-            </w:r>
-          </w:p>
-          <w:p>
-            <w:pPr>
-              <w:contextualSpacing w:val="0"/>
-              <w:rPr/>
-            </w:pPr>
-            <w:r>
-              <w:rPr>
-                <w:rtl w:val="0"/>
-              </w:rPr>
-              <w:t xml:space="preserve">Person: Abdelrahman Mohammed &amp; Reham Hamdy</w:t>
-            </w:r>
-          </w:p>
-          <w:p>
-            <w:pPr>
-              <w:contextualSpacing w:val="0"/>
-              <w:rPr/>
-            </w:pPr>
-            <w:r>
-              <w:rPr>
-                <w:rtl w:val="0"/>
-              </w:rPr>
-              <w:t xml:space="preserve">EH: 30</w:t>
-            </w:r>
-          </w:p>
-          <w:p>
-            <w:pPr>
-              <w:contextualSpacing w:val="0"/>
-              <w:rPr/>
-            </w:pPr>
-            <w:r>
-              <w:rPr>
-                <w:rtl w:val="0"/>
-              </w:rPr>
-              <w:t xml:space="preserve">SH: 30</w:t>
-            </w:r>
-          </w:p>
-          <w:p>
-            <w:pPr>
-              <w:contextualSpacing w:val="0"/>
-              <w:rPr/>
-            </w:pPr>
-            <w:r>
-              <w:rPr>
-                <w:rtl w:val="0"/>
-              </w:rPr>
-              <w:t xml:space="preserve">TH:0</w:t>
-            </w:r>
-          </w:p>
-        </w:tc>
-      </w:tr>
-      <w:tr>
-        <w:tc>
-          <w:tcPr/>
-          <w:p>
-            <w:pPr>
-              <w:contextualSpacing w:val="0"/>
-              <w:rPr/>
-            </w:pPr>
-            <w:r>
-              <w:rPr>
-                <w:rtl w:val="0"/>
-              </w:rPr>
-            </w:r>
-          </w:p>
-        </w:tc>
-        <w:tc>
-          <w:tcPr/>
-          <w:p>
-            <w:pPr>
-              <w:contextualSpacing w:val="0"/>
-              <w:rPr/>
-            </w:pPr>
-            <w:r>
-              <w:rPr>
-                <w:rtl w:val="0"/>
-              </w:rPr>
-            </w:r>
-          </w:p>
-        </w:tc>
-        <w:tc>
-          <w:tcPr/>
-          <w:p>
-            <w:pPr>
-              <w:contextualSpacing w:val="0"/>
-              <w:rPr/>
-            </w:pPr>
-            <w:r>
-              <w:rPr>
-                <w:rtl w:val="0"/>
-              </w:rPr>
-            </w:r>
-          </w:p>
-        </w:tc>
-        <w:tc>
-          <w:tcPr/>
-          <w:p>
-            <w:pPr>
-              <w:contextualSpacing w:val="0"/>
-              <w:rPr/>
-            </w:pPr>
-            <w:r>
-              <w:rPr>
-                <w:rtl w:val="0"/>
-              </w:rPr>
-            </w:r>
-          </w:p>
-        </w:tc>
-        <w:tc>
-          <w:tcPr/>
-          <w:p>
-            <w:pPr>
-              <w:contextualSpacing w:val="0"/>
-              <w:rPr/>
-            </w:pPr>
-            <w:r>
-              <w:rPr>
-                <w:rtl w:val="0"/>
-              </w:rPr>
-              <w:t xml:space="preserve">Task: STP document</w:t>
-            </w:r>
-          </w:p>
-          <w:p>
-            <w:pPr>
-              <w:contextualSpacing w:val="0"/>
-              <w:rPr/>
-            </w:pPr>
-            <w:r>
-              <w:rPr>
-                <w:rtl w:val="0"/>
-              </w:rPr>
-              <w:t xml:space="preserve">Person: Hady Maher &amp; Aisha Mousa &amp; Reham Hamdy</w:t>
-            </w:r>
-          </w:p>
-          <w:p>
-            <w:pPr>
-              <w:contextualSpacing w:val="0"/>
-              <w:rPr/>
-            </w:pPr>
-            <w:r>
-              <w:rPr>
-                <w:rtl w:val="0"/>
-              </w:rPr>
-              <w:t xml:space="preserve">EH: 30</w:t>
-            </w:r>
-          </w:p>
-          <w:p>
-            <w:pPr>
-              <w:contextualSpacing w:val="0"/>
-              <w:rPr/>
-            </w:pPr>
-            <w:r>
-              <w:rPr>
-                <w:rtl w:val="0"/>
-              </w:rPr>
-              <w:t xml:space="preserve">SH: 30</w:t>
-            </w:r>
-          </w:p>
-          <w:p>
-            <w:pPr>
-              <w:contextualSpacing w:val="0"/>
-              <w:rPr/>
-            </w:pPr>
-            <w:r>
-              <w:rPr>
-                <w:rtl w:val="0"/>
-              </w:rPr>
-              <w:t xml:space="preserve">TH:0</w:t>
-            </w:r>
-          </w:p>
-        </w:tc>
-      </w:tr>
-      <w:tr>
-        <w:tc>
-          <w:tcPr/>
-          <w:p>
-            <w:pPr>
-              <w:contextualSpacing w:val="0"/>
-              <w:rPr/>
-            </w:pPr>
-            <w:r>
-              <w:rPr>
-                <w:rtl w:val="0"/>
-              </w:rPr>
-            </w:r>
-          </w:p>
-        </w:tc>
-        <w:tc>
-          <w:tcPr/>
-          <w:p>
-            <w:pPr>
-              <w:contextualSpacing w:val="0"/>
-              <w:rPr/>
-            </w:pPr>
-            <w:r>
-              <w:rPr>
-                <w:rtl w:val="0"/>
-              </w:rPr>
-            </w:r>
-          </w:p>
-        </w:tc>
-        <w:tc>
-          <w:tcPr/>
-          <w:p>
-            <w:pPr>
-              <w:contextualSpacing w:val="0"/>
-              <w:rPr/>
-            </w:pPr>
-            <w:r>
-              <w:rPr>
-                <w:rtl w:val="0"/>
-              </w:rPr>
-            </w:r>
-          </w:p>
-        </w:tc>
-        <w:tc>
-          <w:tcPr/>
-          <w:p>
-            <w:pPr>
-              <w:contextualSpacing w:val="0"/>
-              <w:rPr/>
-            </w:pPr>
-            <w:r>
-              <w:rPr>
-                <w:rtl w:val="0"/>
-              </w:rPr>
-            </w:r>
-          </w:p>
-        </w:tc>
-        <w:tc>
-          <w:tcPr/>
-          <w:p>
-            <w:pPr>
-              <w:contextualSpacing w:val="0"/>
-              <w:rPr/>
-            </w:pPr>
-            <w:r>
-              <w:rPr>
-                <w:rtl w:val="0"/>
-              </w:rPr>
-              <w:t xml:space="preserve">Task: Test Cases document</w:t>
-            </w:r>
-          </w:p>
-          <w:p>
-            <w:pPr>
-              <w:contextualSpacing w:val="0"/>
-              <w:rPr/>
-            </w:pPr>
-            <w:r>
-              <w:rPr>
-                <w:rtl w:val="0"/>
-              </w:rPr>
-              <w:t xml:space="preserve">Person: Hady Maher &amp; Aisha Mousa &amp; Reham Hamdy</w:t>
-            </w:r>
-          </w:p>
-          <w:p>
-            <w:pPr>
-              <w:contextualSpacing w:val="0"/>
-              <w:rPr/>
-            </w:pPr>
-            <w:r>
-              <w:rPr>
-                <w:rtl w:val="0"/>
-              </w:rPr>
-              <w:t xml:space="preserve">EH: 30</w:t>
-            </w:r>
-          </w:p>
-          <w:p>
-            <w:pPr>
-              <w:contextualSpacing w:val="0"/>
-              <w:rPr/>
-            </w:pPr>
-            <w:r>
-              <w:rPr>
-                <w:rtl w:val="0"/>
-              </w:rPr>
-              <w:t xml:space="preserve">SH: 30</w:t>
-            </w:r>
-          </w:p>
-          <w:p>
-            <w:pPr>
-              <w:contextualSpacing w:val="0"/>
-              <w:rPr/>
-            </w:pPr>
-            <w:r>
-              <w:rPr>
-                <w:rtl w:val="0"/>
-              </w:rPr>
-              <w:t xml:space="preserve">TH:0</w:t>
-            </w:r>
-          </w:p>
-        </w:tc>
-      </w:tr>
-      <w:tr>
-        <w:tc>
-          <w:tcPr/>
-          <w:p>
-            <w:pPr>
-              <w:contextualSpacing w:val="0"/>
-              <w:rPr/>
-            </w:pPr>
-            <w:r>
-              <w:rPr>
-                <w:rtl w:val="0"/>
-              </w:rPr>
-            </w:r>
-          </w:p>
-        </w:tc>
-        <w:tc>
-          <w:tcPr/>
-          <w:p>
-            <w:pPr>
-              <w:contextualSpacing w:val="0"/>
-              <w:rPr/>
-            </w:pPr>
-            <w:r>
-              <w:rPr>
-                <w:rtl w:val="0"/>
-              </w:rPr>
-            </w:r>
-          </w:p>
-        </w:tc>
-        <w:tc>
-          <w:tcPr/>
-          <w:p>
-            <w:pPr>
-              <w:contextualSpacing w:val="0"/>
-              <w:rPr/>
-            </w:pPr>
-            <w:r>
-              <w:rPr>
-                <w:rtl w:val="0"/>
-              </w:rPr>
-            </w:r>
-          </w:p>
-        </w:tc>
-        <w:tc>
-          <w:tcPr/>
-          <w:p>
-            <w:pPr>
-              <w:contextualSpacing w:val="0"/>
-              <w:rPr/>
-            </w:pPr>
-            <w:r>
-              <w:rPr>
-                <w:rtl w:val="0"/>
-              </w:rPr>
-            </w:r>
-          </w:p>
-        </w:tc>
-        <w:tc>
-          <w:tcPr/>
-          <w:p>
-            <w:pPr>
-              <w:contextualSpacing w:val="0"/>
-              <w:rPr/>
-            </w:pPr>
-            <w:r>
-              <w:rPr>
-                <w:rtl w:val="0"/>
-              </w:rPr>
-              <w:t xml:space="preserve">Task: Task board document</w:t>
-            </w:r>
-          </w:p>
-          <w:p>
-            <w:pPr>
-              <w:contextualSpacing w:val="0"/>
-              <w:rPr/>
-            </w:pPr>
-            <w:r>
-              <w:rPr>
-                <w:rtl w:val="0"/>
-              </w:rPr>
-              <w:t xml:space="preserve">Person: Hady Maher</w:t>
-            </w:r>
-          </w:p>
-          <w:p>
-            <w:pPr>
-              <w:contextualSpacing w:val="0"/>
-              <w:rPr/>
-            </w:pPr>
-            <w:r>
-              <w:rPr>
-                <w:rtl w:val="0"/>
-              </w:rPr>
-              <w:t xml:space="preserve">EH: 5</w:t>
-            </w:r>
-          </w:p>
-          <w:p>
-            <w:pPr>
-              <w:contextualSpacing w:val="0"/>
-              <w:rPr/>
-            </w:pPr>
-            <w:r>
-              <w:rPr>
-                <w:rtl w:val="0"/>
-              </w:rPr>
-              <w:t xml:space="preserve">SH: 5</w:t>
-            </w:r>
-          </w:p>
-          <w:p>
-            <w:pPr>
-              <w:contextualSpacing w:val="0"/>
-              <w:rPr/>
-            </w:pPr>
-            <w:r>
-              <w:rPr>
-                <w:rtl w:val="0"/>
-              </w:rPr>
-              <w:t xml:space="preserve">TH: 0</w:t>
-            </w:r>
-          </w:p>
-        </w:tc>
-      </w:tr>
-      <w:tr>
-        <w:tc>
-          <w:tcPr/>
-          <w:p>
-            <w:pPr>
-              <w:contextualSpacing w:val="0"/>
-              <w:rPr/>
-            </w:pPr>
-            <w:r>
-              <w:rPr>
-                <w:rtl w:val="0"/>
-              </w:rPr>
-            </w:r>
-          </w:p>
-        </w:tc>
-        <w:tc>
-          <w:tcPr/>
-          <w:p>
-            <w:pPr>
-              <w:contextualSpacing w:val="0"/>
-              <w:rPr/>
-            </w:pPr>
-            <w:r>
-              <w:rPr>
-                <w:rtl w:val="0"/>
-              </w:rPr>
-            </w:r>
-          </w:p>
-        </w:tc>
-        <w:tc>
-          <w:tcPr/>
-          <w:p>
-            <w:pPr>
-              <w:contextualSpacing w:val="0"/>
-              <w:rPr/>
-            </w:pPr>
-            <w:r>
-              <w:rPr>
-                <w:rtl w:val="0"/>
-              </w:rPr>
-            </w:r>
-          </w:p>
-        </w:tc>
-        <w:tc>
-          <w:tcPr/>
-          <w:p>
-            <w:pPr>
-              <w:contextualSpacing w:val="0"/>
-              <w:rPr/>
-            </w:pPr>
-            <w:r>
-              <w:rPr>
-                <w:rtl w:val="0"/>
-              </w:rPr>
-            </w:r>
-          </w:p>
-        </w:tc>
-        <w:tc>
-          <w:tcPr/>
-          <w:p>
-            <w:pPr>
-              <w:contextualSpacing w:val="0"/>
-              <w:rPr/>
-            </w:pPr>
-            <w:r>
-              <w:rPr>
-                <w:rtl w:val="0"/>
-              </w:rPr>
-              <w:t xml:space="preserve">Task: Release notes document</w:t>
-            </w:r>
-          </w:p>
-          <w:p>
-            <w:pPr>
-              <w:contextualSpacing w:val="0"/>
-              <w:rPr/>
-            </w:pPr>
-            <w:r>
-              <w:rPr>
-                <w:rtl w:val="0"/>
-              </w:rPr>
-              <w:t xml:space="preserve">Person: Hady Maher</w:t>
-            </w:r>
-          </w:p>
-          <w:p>
-            <w:pPr>
-              <w:contextualSpacing w:val="0"/>
-              <w:rPr/>
-            </w:pPr>
-            <w:r>
-              <w:rPr>
-                <w:rtl w:val="0"/>
-              </w:rPr>
-              <w:t xml:space="preserve">EH: 1</w:t>
-            </w:r>
-          </w:p>
-          <w:p>
-            <w:pPr>
-              <w:contextualSpacing w:val="0"/>
-              <w:rPr/>
-            </w:pPr>
-            <w:r>
-              <w:rPr>
-                <w:rtl w:val="0"/>
-              </w:rPr>
-              <w:t xml:space="preserve">SH: 1</w:t>
-            </w:r>
-          </w:p>
-          <w:p>
-            <w:pPr>
-              <w:contextualSpacing w:val="0"/>
-              <w:rPr/>
-            </w:pPr>
-            <w:r>
-              <w:rPr>
-                <w:rtl w:val="0"/>
-              </w:rPr>
-              <w:t xml:space="preserve">TH: 0</w:t>
             </w:r>
           </w:p>
         </w:tc>

</xml_diff>